<commit_message>
Lab3 adicionado; Relatório 1 finalizado; Relatório 2 atualizado.
</commit_message>
<xml_diff>
--- a/Labs/Lab1/Relatório 1.docx
+++ b/Labs/Lab1/Relatório 1.docx
@@ -1,6 +1,6 @@
 
 <file path=word/document.xml><?xml version="1.0" encoding="utf-8"?>
-<w:document xmlns:wpc="http://schemas.microsoft.com/office/word/2010/wordprocessingCanvas" xmlns:cx="http://schemas.microsoft.com/office/drawing/2014/chartex" xmlns:cx1="http://schemas.microsoft.com/office/drawing/2015/9/8/chartex" xmlns:cx2="http://schemas.microsoft.com/office/drawing/2015/10/21/chartex" xmlns:cx3="http://schemas.microsoft.com/office/drawing/2016/5/9/chartex" xmlns:cx4="http://schemas.microsoft.com/office/drawing/2016/5/10/chartex" xmlns:cx5="http://schemas.microsoft.com/office/drawing/2016/5/11/chartex" xmlns:cx6="http://schemas.microsoft.com/office/drawing/2016/5/12/chartex" xmlns:cx7="http://schemas.microsoft.com/office/drawing/2016/5/13/chartex" xmlns:cx8="http://schemas.microsoft.com/office/drawing/2016/5/14/chartex" xmlns:mc="http://schemas.openxmlformats.org/markup-compatibility/2006" xmlns:aink="http://schemas.microsoft.com/office/drawing/2016/ink" xmlns:am3d="http://schemas.microsoft.com/office/drawing/2017/model3d" xmlns:o="urn:schemas-microsoft-com:office:office" xmlns:r="http://schemas.openxmlformats.org/officeDocument/2006/relationships" xmlns:m="http://schemas.openxmlformats.org/officeDocument/2006/math" xmlns:v="urn:schemas-microsoft-com:vml" xmlns:wp14="http://schemas.microsoft.com/office/word/2010/wordprocessingDrawing" xmlns:wp="http://schemas.openxmlformats.org/drawingml/2006/wordprocessingDrawing" xmlns:w10="urn:schemas-microsoft-com:office:word" xmlns:w="http://schemas.openxmlformats.org/wordprocessingml/2006/main" xmlns:w14="http://schemas.microsoft.com/office/word/2010/wordml" xmlns:w15="http://schemas.microsoft.com/office/word/2012/wordml" xmlns:w16cid="http://schemas.microsoft.com/office/word/2016/wordml/cid" xmlns:w16se="http://schemas.microsoft.com/office/word/2015/wordml/symex" xmlns:wpg="http://schemas.microsoft.com/office/word/2010/wordprocessingGroup" xmlns:wpi="http://schemas.microsoft.com/office/word/2010/wordprocessingInk" xmlns:wne="http://schemas.microsoft.com/office/word/2006/wordml" xmlns:wps="http://schemas.microsoft.com/office/word/2010/wordprocessingShape" mc:Ignorable="w14 w15 w16se w16cid wp14">
+<w:document xmlns:wpc="http://schemas.microsoft.com/office/word/2010/wordprocessingCanvas" xmlns:mc="http://schemas.openxmlformats.org/markup-compatibility/2006" xmlns:o="urn:schemas-microsoft-com:office:office" xmlns:r="http://schemas.openxmlformats.org/officeDocument/2006/relationships" xmlns:m="http://schemas.openxmlformats.org/officeDocument/2006/math" xmlns:v="urn:schemas-microsoft-com:vml" xmlns:wp14="http://schemas.microsoft.com/office/word/2010/wordprocessingDrawing" xmlns:wp="http://schemas.openxmlformats.org/drawingml/2006/wordprocessingDrawing" xmlns:w10="urn:schemas-microsoft-com:office:word" xmlns:w="http://schemas.openxmlformats.org/wordprocessingml/2006/main" xmlns:w14="http://schemas.microsoft.com/office/word/2010/wordml" xmlns:w15="http://schemas.microsoft.com/office/word/2012/wordml" xmlns:wpg="http://schemas.microsoft.com/office/word/2010/wordprocessingGroup" xmlns:wpi="http://schemas.microsoft.com/office/word/2010/wordprocessingInk" xmlns:wne="http://schemas.microsoft.com/office/word/2006/wordml" xmlns:wps="http://schemas.microsoft.com/office/word/2010/wordprocessingShape" mc:Ignorable="w14 w15 wp14">
   <w:body>
     <w:p>
       <w:pPr>
@@ -40,8 +40,13 @@
       </w:r>
       <w:proofErr w:type="spellEnd"/>
       <w:r>
-        <w:t xml:space="preserve"> Tokikawa</w:t>
-      </w:r>
+        <w:t xml:space="preserve"> </w:t>
+      </w:r>
+      <w:proofErr w:type="spellStart"/>
+      <w:r>
+        <w:t>Tokikawa</w:t>
+      </w:r>
+      <w:proofErr w:type="spellEnd"/>
     </w:p>
     <w:p/>
     <w:p>
@@ -54,42 +59,80 @@
     </w:p>
     <w:p>
       <w:pPr>
-        <w:rPr>
-          <w:color w:val="FF0000"/>
-        </w:rPr>
+        <w:jc w:val="both"/>
       </w:pPr>
       <w:r>
-        <w:rPr>
-          <w:color w:val="FF0000"/>
-        </w:rPr>
-        <w:t>[Fazer descrição curta e geral do que foi feito]</w:t>
+        <w:tab/>
+        <w:t>Foram geradas duas formas de onda para representação binária, uma antipodal e outra ortogonal. Um sinal de ruído térmico gaussiano foi gerado para simular o comportamento de um canal AWGN.</w:t>
       </w:r>
     </w:p>
     <w:p>
       <w:pPr>
-        <w:rPr>
-          <w:color w:val="FF0000"/>
-        </w:rPr>
+        <w:jc w:val="both"/>
       </w:pPr>
       <w:r>
-        <w:rPr>
-          <w:color w:val="FF0000"/>
-        </w:rPr>
-        <w:t xml:space="preserve">[Citar que o filtro escolhido foi um FPB </w:t>
+        <w:tab/>
+        <w:t>Ao somar o ruído com os sinais binários gerados, o objetivo era recuperar a sequência binária original a partir do sinal ruidoso. Para isso, foi projetado um filtro, à escolha dos integrantes da equipe, para tentar retirar a influência do ruído e poder codificar novamente a sequência binária.</w:t>
+      </w:r>
+    </w:p>
+    <w:p>
+      <w:pPr>
+        <w:jc w:val="both"/>
+      </w:pPr>
+      <w:r>
+        <w:tab/>
+        <w:t xml:space="preserve">A especificação do filtro projetado foi a de um filtro </w:t>
       </w:r>
       <w:proofErr w:type="spellStart"/>
       <w:r>
-        <w:rPr>
-          <w:color w:val="FF0000"/>
-        </w:rPr>
+        <w:t>passa-baixas</w:t>
+      </w:r>
+      <w:proofErr w:type="spellEnd"/>
+      <w:r>
+        <w:t xml:space="preserve"> </w:t>
+      </w:r>
+      <w:proofErr w:type="spellStart"/>
+      <w:r>
         <w:t>Butterworth</w:t>
       </w:r>
       <w:proofErr w:type="spellEnd"/>
       <w:r>
-        <w:rPr>
-          <w:color w:val="FF0000"/>
-        </w:rPr>
-        <w:t>]</w:t>
+        <w:t>, a partir da função “</w:t>
+      </w:r>
+      <w:proofErr w:type="spellStart"/>
+      <w:proofErr w:type="gramStart"/>
+      <w:r>
+        <w:t>butter</w:t>
+      </w:r>
+      <w:proofErr w:type="spellEnd"/>
+      <w:r>
+        <w:t>(</w:t>
+      </w:r>
+      <w:proofErr w:type="gramEnd"/>
+      <w:r>
+        <w:t xml:space="preserve">)” no </w:t>
+      </w:r>
+      <w:proofErr w:type="spellStart"/>
+      <w:r>
+        <w:t>MatLAB</w:t>
+      </w:r>
+      <w:proofErr w:type="spellEnd"/>
+      <w:r>
+        <w:t>.</w:t>
+      </w:r>
+      <w:r>
+        <w:t xml:space="preserve"> A frequência de corte definida foi dada a partir da máxima frequência de oscilação de um sinal ortogonal, dada por 1/</w:t>
+      </w:r>
+      <w:proofErr w:type="spellStart"/>
+      <w:r>
+        <w:t>Ts</w:t>
+      </w:r>
+      <w:proofErr w:type="spellEnd"/>
+      <w:r>
+        <w:t>. Dessa forma nenhuma componente em frequência do sinal binário seria afetada.</w:t>
+      </w:r>
+      <w:r>
+        <w:t xml:space="preserve"> </w:t>
       </w:r>
     </w:p>
     <w:p>
@@ -99,57 +142,6 @@
       <w:r>
         <w:t>Análise dos Resultados</w:t>
       </w:r>
-      <w:bookmarkStart w:id="0" w:name="_GoBack"/>
-      <w:bookmarkEnd w:id="0"/>
-    </w:p>
-    <w:p/>
-    <w:p>
-      <w:pPr>
-        <w:jc w:val="center"/>
-        <w:rPr>
-          <w:color w:val="FF0000"/>
-        </w:rPr>
-      </w:pPr>
-      <w:r>
-        <w:rPr>
-          <w:color w:val="FF0000"/>
-        </w:rPr>
-        <w:t>[Inserir imagem ilustrativa da saída do filtro</w:t>
-      </w:r>
-      <w:r>
-        <w:rPr>
-          <w:color w:val="FF0000"/>
-        </w:rPr>
-        <w:t xml:space="preserve"> com </w:t>
-      </w:r>
-      <w:proofErr w:type="spellStart"/>
-      <w:r>
-        <w:rPr>
-          <w:color w:val="FF0000"/>
-        </w:rPr>
-        <w:t>ruido</w:t>
-      </w:r>
-      <w:proofErr w:type="spellEnd"/>
-      <w:r>
-        <w:rPr>
-          <w:color w:val="FF0000"/>
-        </w:rPr>
-        <w:t>]</w:t>
-      </w:r>
-    </w:p>
-    <w:p>
-      <w:pPr>
-        <w:jc w:val="both"/>
-        <w:rPr>
-          <w:color w:val="FF0000"/>
-        </w:rPr>
-      </w:pPr>
-      <w:r>
-        <w:rPr>
-          <w:color w:val="FF0000"/>
-        </w:rPr>
-        <w:t>[Comentários sobre pouca eficácia do FPB]</w:t>
-      </w:r>
     </w:p>
     <w:p>
       <w:pPr>
@@ -158,6 +150,7 @@
       <w:r>
         <w:rPr>
           <w:noProof/>
+          <w:lang w:eastAsia="pt-BR"/>
         </w:rPr>
         <w:drawing>
           <wp:inline distT="0" distB="0" distL="0" distR="0">
@@ -215,7 +208,19 @@
       </w:pPr>
       <w:r>
         <w:tab/>
-        <w:t xml:space="preserve">Nota-se que a taxa de erro de bit (BER) é alta para um nível de energia de bit baixo e que conforme essa energia aumenta o erro tende a zero. Entretanto, percebe-se que o filtro </w:t>
+        <w:t>Nota-se que a taxa de erro de bit (BER) é alta para um níve</w:t>
+      </w:r>
+      <w:r>
+        <w:t xml:space="preserve">l de energia de bit baixo e que, </w:t>
+      </w:r>
+      <w:r>
+        <w:t>conforme essa energia aumenta</w:t>
+      </w:r>
+      <w:r>
+        <w:t>,</w:t>
+      </w:r>
+      <w:r>
+        <w:t xml:space="preserve"> o erro tende a zero. Entretanto, percebe-se que o filtro </w:t>
       </w:r>
       <w:proofErr w:type="spellStart"/>
       <w:r>
@@ -231,7 +236,19 @@
       </w:r>
       <w:proofErr w:type="spellEnd"/>
       <w:r>
-        <w:t xml:space="preserve"> escolhido precisa de níveis de energia de bit muito elevados para conseguir minimizar a taxa de erro, provando-se uma opção não muito recomendada para diminuir os efeitos da adição do ruído</w:t>
+        <w:t xml:space="preserve"> escolhido precisa </w:t>
+      </w:r>
+      <w:r>
+        <w:lastRenderedPageBreak/>
+        <w:t>de níveis de energia de bit muito elevados para conseguir minimizar a taxa de erro</w:t>
+      </w:r>
+      <w:r>
+        <w:t>, consequentemente uma grande amplitude do sinal de entrada</w:t>
+      </w:r>
+      <w:bookmarkStart w:id="0" w:name="_GoBack"/>
+      <w:bookmarkEnd w:id="0"/>
+      <w:r>
+        <w:t>, provando-se uma opção não muito recomendada para diminuir os efeitos da adição do ruído</w:t>
       </w:r>
       <w:r>
         <w:t xml:space="preserve"> térmico</w:t>
@@ -245,7 +262,6 @@
         <w:jc w:val="both"/>
       </w:pPr>
       <w:r>
-        <w:lastRenderedPageBreak/>
         <w:tab/>
         <w:t xml:space="preserve">A partir da análise da figura acima, </w:t>
       </w:r>
@@ -264,7 +280,7 @@
 </file>
 
 <file path=word/styles.xml><?xml version="1.0" encoding="utf-8"?>
-<w:styles xmlns:mc="http://schemas.openxmlformats.org/markup-compatibility/2006" xmlns:r="http://schemas.openxmlformats.org/officeDocument/2006/relationships" xmlns:w="http://schemas.openxmlformats.org/wordprocessingml/2006/main" xmlns:w14="http://schemas.microsoft.com/office/word/2010/wordml" xmlns:w15="http://schemas.microsoft.com/office/word/2012/wordml" xmlns:w16cid="http://schemas.microsoft.com/office/word/2016/wordml/cid" xmlns:w16se="http://schemas.microsoft.com/office/word/2015/wordml/symex" mc:Ignorable="w14 w15 w16se w16cid">
+<w:styles xmlns:mc="http://schemas.openxmlformats.org/markup-compatibility/2006" xmlns:r="http://schemas.openxmlformats.org/officeDocument/2006/relationships" xmlns:w="http://schemas.openxmlformats.org/wordprocessingml/2006/main" xmlns:w14="http://schemas.microsoft.com/office/word/2010/wordml" xmlns:w15="http://schemas.microsoft.com/office/word/2012/wordml" mc:Ignorable="w14 w15">
   <w:docDefaults>
     <w:rPrDefault>
       <w:rPr>
@@ -280,7 +296,7 @@
       </w:pPr>
     </w:pPrDefault>
   </w:docDefaults>
-  <w:latentStyles w:defLockedState="0" w:defUIPriority="99" w:defSemiHidden="0" w:defUnhideWhenUsed="0" w:defQFormat="0" w:count="376">
+  <w:latentStyles w:defLockedState="0" w:defUIPriority="99" w:defSemiHidden="0" w:defUnhideWhenUsed="0" w:defQFormat="0" w:count="371">
     <w:lsdException w:name="Normal" w:uiPriority="0" w:qFormat="1"/>
     <w:lsdException w:name="heading 1" w:uiPriority="9" w:qFormat="1"/>
     <w:lsdException w:name="heading 2" w:semiHidden="1" w:uiPriority="9" w:unhideWhenUsed="1" w:qFormat="1"/>
@@ -652,11 +668,6 @@
     <w:lsdException w:name="List Table 5 Dark Accent 6" w:uiPriority="50"/>
     <w:lsdException w:name="List Table 6 Colorful Accent 6" w:uiPriority="51"/>
     <w:lsdException w:name="List Table 7 Colorful Accent 6" w:uiPriority="52"/>
-    <w:lsdException w:name="Mention" w:semiHidden="1" w:unhideWhenUsed="1"/>
-    <w:lsdException w:name="Smart Hyperlink" w:semiHidden="1" w:unhideWhenUsed="1"/>
-    <w:lsdException w:name="Hashtag" w:semiHidden="1" w:unhideWhenUsed="1"/>
-    <w:lsdException w:name="Unresolved Mention" w:semiHidden="1" w:unhideWhenUsed="1"/>
-    <w:lsdException w:name="Smart Link" w:semiHidden="1" w:unhideWhenUsed="1"/>
   </w:latentStyles>
   <w:style w:type="paragraph" w:default="1" w:styleId="Normal">
     <w:name w:val="Normal"/>

</xml_diff>

<commit_message>
Relatório 1 Alterado - Explicacao decisor
</commit_message>
<xml_diff>
--- a/Labs/Lab1/Relatório 1.docx
+++ b/Labs/Lab1/Relatório 1.docx
@@ -1,6 +1,6 @@
 
 <file path=word/document.xml><?xml version="1.0" encoding="utf-8"?>
-<w:document xmlns:wpc="http://schemas.microsoft.com/office/word/2010/wordprocessingCanvas" xmlns:mc="http://schemas.openxmlformats.org/markup-compatibility/2006" xmlns:o="urn:schemas-microsoft-com:office:office" xmlns:r="http://schemas.openxmlformats.org/officeDocument/2006/relationships" xmlns:m="http://schemas.openxmlformats.org/officeDocument/2006/math" xmlns:v="urn:schemas-microsoft-com:vml" xmlns:wp14="http://schemas.microsoft.com/office/word/2010/wordprocessingDrawing" xmlns:wp="http://schemas.openxmlformats.org/drawingml/2006/wordprocessingDrawing" xmlns:w10="urn:schemas-microsoft-com:office:word" xmlns:w="http://schemas.openxmlformats.org/wordprocessingml/2006/main" xmlns:w14="http://schemas.microsoft.com/office/word/2010/wordml" xmlns:w15="http://schemas.microsoft.com/office/word/2012/wordml" xmlns:wpg="http://schemas.microsoft.com/office/word/2010/wordprocessingGroup" xmlns:wpi="http://schemas.microsoft.com/office/word/2010/wordprocessingInk" xmlns:wne="http://schemas.microsoft.com/office/word/2006/wordml" xmlns:wps="http://schemas.microsoft.com/office/word/2010/wordprocessingShape" mc:Ignorable="w14 w15 wp14">
+<w:document xmlns:wpc="http://schemas.microsoft.com/office/word/2010/wordprocessingCanvas" xmlns:cx="http://schemas.microsoft.com/office/drawing/2014/chartex" xmlns:mc="http://schemas.openxmlformats.org/markup-compatibility/2006" xmlns:o="urn:schemas-microsoft-com:office:office" xmlns:r="http://schemas.openxmlformats.org/officeDocument/2006/relationships" xmlns:m="http://schemas.openxmlformats.org/officeDocument/2006/math" xmlns:v="urn:schemas-microsoft-com:vml" xmlns:wp14="http://schemas.microsoft.com/office/word/2010/wordprocessingDrawing" xmlns:wp="http://schemas.openxmlformats.org/drawingml/2006/wordprocessingDrawing" xmlns:w10="urn:schemas-microsoft-com:office:word" xmlns:w="http://schemas.openxmlformats.org/wordprocessingml/2006/main" xmlns:w14="http://schemas.microsoft.com/office/word/2010/wordml" xmlns:w15="http://schemas.microsoft.com/office/word/2012/wordml" xmlns:w16se="http://schemas.microsoft.com/office/word/2015/wordml/symex" xmlns:wpg="http://schemas.microsoft.com/office/word/2010/wordprocessingGroup" xmlns:wpi="http://schemas.microsoft.com/office/word/2010/wordprocessingInk" xmlns:wne="http://schemas.microsoft.com/office/word/2006/wordml" xmlns:wps="http://schemas.microsoft.com/office/word/2010/wordprocessingShape" mc:Ignorable="w14 w15 w16se wp14">
   <w:body>
     <w:p>
       <w:pPr>
@@ -131,16 +131,79 @@
       <w:r>
         <w:t>. Dessa forma nenhuma componente em frequência do sinal binário seria afetada.</w:t>
       </w:r>
+    </w:p>
+    <w:p>
+      <w:pPr>
+        <w:jc w:val="both"/>
+      </w:pPr>
+      <w:r>
+        <w:tab/>
+        <w:t>Os receptores foram feitos levando-se em conta se o sinal era antipodal ou ortogonal. Para o caso antipodal</w:t>
+      </w:r>
+      <w:r>
+        <w:t>, a decisão ocorreu no tempo corre</w:t>
+      </w:r>
+      <w:r>
+        <w:t>spondente a 50% do tempo de bit</w:t>
+      </w:r>
+      <w:r>
+        <w:t xml:space="preserve"> e consistiu em comparar o sinal recebido com 0, de forma a escolher bit 0 quando </w:t>
+      </w:r>
+      <w:r>
+        <w:t>o valor do sinal era menor</w:t>
+      </w:r>
+      <w:r>
+        <w:t xml:space="preserve"> e 1 caso contrário. Já para o caso ortogonal, a decisão foi feita fazendo-se duas comparações com zero: uma em um tempo correspondente a 75% do tempo de bit e outra em um tempo corresponde a 25% do tempo de bit, de forma que o bit 1 era escolhido quando ambas as situações tinh</w:t>
+      </w:r>
+      <w:r>
+        <w:t xml:space="preserve">am sinais </w:t>
+      </w:r>
+      <w:r>
+        <w:t>maiores</w:t>
+      </w:r>
+      <w:r>
+        <w:t xml:space="preserve"> que 0 e o bit 0 era escolhido caso não ocorresse isso.</w:t>
+      </w:r>
+    </w:p>
+    <w:p>
+      <w:pPr>
+        <w:jc w:val="both"/>
+      </w:pPr>
+    </w:p>
+    <w:p>
+      <w:pPr>
+        <w:jc w:val="both"/>
+      </w:pPr>
+      <w:r>
+        <w:t>Análise dos Resultados</w:t>
+      </w:r>
+    </w:p>
+    <w:p>
+      <w:pPr>
+        <w:jc w:val="both"/>
+      </w:pPr>
+      <w:r>
+        <w:tab/>
+        <w:t>A partir da figura 1, n</w:t>
+      </w:r>
+      <w:r>
+        <w:t xml:space="preserve">ota-se que a taxa de erro de bit (BER) é alta para um nível de energia de bit baixo e que, conforme essa energia aumenta, o erro tende a zero. Entretanto, percebe-se que o filtro </w:t>
+      </w:r>
+      <w:proofErr w:type="spellStart"/>
+      <w:r>
+        <w:t>passa-baixas</w:t>
+      </w:r>
+      <w:proofErr w:type="spellEnd"/>
       <w:r>
         <w:t xml:space="preserve"> </w:t>
       </w:r>
-    </w:p>
-    <w:p>
-      <w:pPr>
-        <w:pStyle w:val="Ttulo1"/>
-      </w:pPr>
-      <w:r>
-        <w:t>Análise dos Resultados</w:t>
+      <w:proofErr w:type="spellStart"/>
+      <w:r>
+        <w:t>Butterworth</w:t>
+      </w:r>
+      <w:proofErr w:type="spellEnd"/>
+      <w:r>
+        <w:t xml:space="preserve"> escolhido precisa de níveis de energia de bit muito elevados para conseguir minimizar a taxa de erro, consequentemente uma grande amplitude do sinal de entrada, provando-se uma opção não muito recomendada para diminuir os efeitos da adição do ruído térmico.</w:t>
       </w:r>
     </w:p>
     <w:p>
@@ -152,6 +215,7 @@
           <w:noProof/>
           <w:lang w:eastAsia="pt-BR"/>
         </w:rPr>
+        <w:lastRenderedPageBreak/>
         <w:drawing>
           <wp:inline distT="0" distB="0" distL="0" distR="0">
             <wp:extent cx="5334000" cy="4000500"/>
@@ -204,70 +268,47 @@
     </w:p>
     <w:p>
       <w:pPr>
+        <w:spacing w:line="240" w:lineRule="auto"/>
+        <w:jc w:val="center"/>
+        <w:rPr>
+          <w:sz w:val="20"/>
+          <w:szCs w:val="20"/>
+        </w:rPr>
+      </w:pPr>
+      <w:r>
+        <w:rPr>
+          <w:sz w:val="20"/>
+          <w:szCs w:val="20"/>
+        </w:rPr>
+        <w:t>Figura 1:</w:t>
+      </w:r>
+      <w:r>
+        <w:rPr>
+          <w:sz w:val="20"/>
+          <w:szCs w:val="20"/>
+        </w:rPr>
+        <w:t xml:space="preserve"> Gráfico relacionando a BER com a energia do sinal para as duas situações analisadas.</w:t>
+      </w:r>
+    </w:p>
+    <w:p>
+      <w:pPr>
         <w:jc w:val="both"/>
       </w:pPr>
       <w:r>
         <w:tab/>
-        <w:t>Nota-se que a taxa de erro de bit (BER) é alta para um níve</w:t>
-      </w:r>
-      <w:r>
-        <w:t xml:space="preserve">l de energia de bit baixo e que, </w:t>
-      </w:r>
-      <w:r>
-        <w:t>conforme essa energia aumenta</w:t>
-      </w:r>
-      <w:r>
-        <w:t>,</w:t>
-      </w:r>
-      <w:r>
-        <w:t xml:space="preserve"> o erro tende a zero. Entretanto, percebe-se que o filtro </w:t>
-      </w:r>
-      <w:proofErr w:type="spellStart"/>
-      <w:r>
-        <w:t>passa-baixas</w:t>
-      </w:r>
-      <w:proofErr w:type="spellEnd"/>
-      <w:r>
-        <w:t xml:space="preserve"> </w:t>
-      </w:r>
-      <w:proofErr w:type="spellStart"/>
-      <w:r>
-        <w:t>Butterworth</w:t>
-      </w:r>
-      <w:proofErr w:type="spellEnd"/>
-      <w:r>
-        <w:t xml:space="preserve"> escolhido precisa </w:t>
-      </w:r>
-      <w:r>
-        <w:lastRenderedPageBreak/>
-        <w:t>de níveis de energia de bit muito elevados para conseguir minimizar a taxa de erro</w:t>
-      </w:r>
-      <w:r>
-        <w:t>, consequentemente uma grande amplitude do sinal de entrada</w:t>
+        <w:t xml:space="preserve">A partir da análise da figura acima, </w:t>
+      </w:r>
+      <w:r>
+        <w:t xml:space="preserve">é possível afirmar que o sinal antipodal apresenta melhor resposta em relação ao sinal ortogonal, visto que é </w:t>
+      </w:r>
+      <w:r>
+        <w:t>necessária menor energia</w:t>
+      </w:r>
+      <w:r>
+        <w:t xml:space="preserve"> de bit para diminuir a BER a níveis mínimos.</w:t>
       </w:r>
       <w:bookmarkStart w:id="0" w:name="_GoBack"/>
       <w:bookmarkEnd w:id="0"/>
-      <w:r>
-        <w:t>, provando-se uma opção não muito recomendada para diminuir os efeitos da adição do ruído</w:t>
-      </w:r>
-      <w:r>
-        <w:t xml:space="preserve"> térmico</w:t>
-      </w:r>
-      <w:r>
-        <w:t>.</w:t>
-      </w:r>
-    </w:p>
-    <w:p>
-      <w:pPr>
-        <w:jc w:val="both"/>
-      </w:pPr>
-      <w:r>
-        <w:tab/>
-        <w:t xml:space="preserve">A partir da análise da figura acima, </w:t>
-      </w:r>
-      <w:r>
-        <w:t>é possível afirmar que o sinal antipodal apresenta melhor resposta em relação ao sinal ortogonal, visto que é necessário menor energia de bit para diminuir a BER a níveis mínimos.</w:t>
-      </w:r>
     </w:p>
     <w:sectPr>
       <w:pgSz w:w="11906" w:h="16838"/>
@@ -280,7 +321,7 @@
 </file>
 
 <file path=word/styles.xml><?xml version="1.0" encoding="utf-8"?>
-<w:styles xmlns:mc="http://schemas.openxmlformats.org/markup-compatibility/2006" xmlns:r="http://schemas.openxmlformats.org/officeDocument/2006/relationships" xmlns:w="http://schemas.openxmlformats.org/wordprocessingml/2006/main" xmlns:w14="http://schemas.microsoft.com/office/word/2010/wordml" xmlns:w15="http://schemas.microsoft.com/office/word/2012/wordml" mc:Ignorable="w14 w15">
+<w:styles xmlns:mc="http://schemas.openxmlformats.org/markup-compatibility/2006" xmlns:r="http://schemas.openxmlformats.org/officeDocument/2006/relationships" xmlns:w="http://schemas.openxmlformats.org/wordprocessingml/2006/main" xmlns:w14="http://schemas.microsoft.com/office/word/2010/wordml" xmlns:w15="http://schemas.microsoft.com/office/word/2012/wordml" xmlns:w16se="http://schemas.microsoft.com/office/word/2015/wordml/symex" mc:Ignorable="w14 w15 w16se">
   <w:docDefaults>
     <w:rPrDefault>
       <w:rPr>

</xml_diff>